<commit_message>
Completados LOfi y WPSOfi en Linux1
</commit_message>
<xml_diff>
--- a/Ubuntu/WPSOffice/ProcesadorWPSOffice.docx
+++ b/Ubuntu/WPSOffice/ProcesadorWPSOffice.docx
@@ -3,7 +3,121 @@
 <w:document xmlns:wpc="http://schemas.microsoft.com/office/word/2010/wordprocessingCanvas" xmlns:mc="http://schemas.openxmlformats.org/markup-compatibility/2006" xmlns:o="urn:schemas-microsoft-com:office:office" xmlns:r="http://schemas.openxmlformats.org/officeDocument/2006/relationships" xmlns:m="http://schemas.openxmlformats.org/officeDocument/2006/math" xmlns:v="urn:schemas-microsoft-com:vml" xmlns:wp14="http://schemas.microsoft.com/office/word/2010/wordprocessingDrawing" xmlns:wp="http://schemas.openxmlformats.org/drawingml/2006/wordprocessingDrawing" xmlns:w="http://schemas.openxmlformats.org/wordprocessingml/2006/main" xmlns:w14="http://schemas.microsoft.com/office/word/2010/wordml" xmlns:w10="urn:schemas-microsoft-com:office:word" xmlns:w15="http://schemas.microsoft.com/office/word/2012/wordml" xmlns:wpg="http://schemas.microsoft.com/office/word/2010/wordprocessingGroup" xmlns:wpi="http://schemas.microsoft.com/office/word/2010/wordprocessingInk" xmlns:wne="http://schemas.microsoft.com/office/word/2006/wordml" xmlns:wps="http://schemas.microsoft.com/office/word/2010/wordprocessingShape" xmlns:wpsCustomData="http://www.wps.cn/officeDocument/2013/wpsCustomData" mc:Ignorable="w14 w15 wp14">
   <w:body>
     <w:p>
+      <w:pPr>
+        <w:pStyle w:val="2"/>
+      </w:pPr>
+      <w:r>
+        <w:t>Imagen antes de personalizar la aplicación:</w:t>
+      </w:r>
+    </w:p>
+    <w:p>
+      <w:pPr>
+        <w:pStyle w:val="2"/>
+        <w:outlineLvl w:val="0"/>
+      </w:pPr>
+      <w:r>
+        <w:drawing>
+          <wp:inline distT="0" distB="0" distL="114300" distR="114300">
+            <wp:extent cx="5271135" cy="2540000"/>
+            <wp:effectExtent l="0" t="0" r="5715" b="12700"/>
+            <wp:docPr id="1" name="Imagen 1"/>
+            <wp:cNvGraphicFramePr>
+              <a:graphicFrameLocks xmlns:a="http://schemas.openxmlformats.org/drawingml/2006/main" noChangeAspect="1"/>
+            </wp:cNvGraphicFramePr>
+            <a:graphic xmlns:a="http://schemas.openxmlformats.org/drawingml/2006/main">
+              <a:graphicData uri="http://schemas.openxmlformats.org/drawingml/2006/picture">
+                <pic:pic xmlns:pic="http://schemas.openxmlformats.org/drawingml/2006/picture">
+                  <pic:nvPicPr>
+                    <pic:cNvPr id="1" name="Imagen 1"/>
+                    <pic:cNvPicPr>
+                      <a:picLocks noChangeAspect="1"/>
+                    </pic:cNvPicPr>
+                  </pic:nvPicPr>
+                  <pic:blipFill>
+                    <a:blip r:embed="rId4"/>
+                    <a:stretch>
+                      <a:fillRect/>
+                    </a:stretch>
+                  </pic:blipFill>
+                  <pic:spPr>
+                    <a:xfrm>
+                      <a:off x="0" y="0"/>
+                      <a:ext cx="5271135" cy="2540000"/>
+                    </a:xfrm>
+                    <a:prstGeom prst="rect">
+                      <a:avLst/>
+                    </a:prstGeom>
+                    <a:noFill/>
+                    <a:ln w="9525">
+                      <a:noFill/>
+                    </a:ln>
+                  </pic:spPr>
+                </pic:pic>
+              </a:graphicData>
+            </a:graphic>
+          </wp:inline>
+        </w:drawing>
+      </w:r>
+    </w:p>
+    <w:p>
+      <w:pPr>
+        <w:pStyle w:val="2"/>
+      </w:pPr>
+      <w:r>
+        <w:t xml:space="preserve">Imagen </w:t>
+      </w:r>
+      <w:r>
+        <w:t xml:space="preserve">después </w:t>
+      </w:r>
+      <w:r>
+        <w:t>de personalizar la aplicación:</w:t>
+      </w:r>
+    </w:p>
+    <w:p>
       <w:bookmarkStart w:id="0" w:name="_GoBack"/>
+      <w:r>
+        <w:drawing>
+          <wp:inline distT="0" distB="0" distL="114300" distR="114300">
+            <wp:extent cx="5271135" cy="2540000"/>
+            <wp:effectExtent l="0" t="0" r="5715" b="12700"/>
+            <wp:docPr id="2" name="Imagen 2"/>
+            <wp:cNvGraphicFramePr>
+              <a:graphicFrameLocks xmlns:a="http://schemas.openxmlformats.org/drawingml/2006/main" noChangeAspect="1"/>
+            </wp:cNvGraphicFramePr>
+            <a:graphic xmlns:a="http://schemas.openxmlformats.org/drawingml/2006/main">
+              <a:graphicData uri="http://schemas.openxmlformats.org/drawingml/2006/picture">
+                <pic:pic xmlns:pic="http://schemas.openxmlformats.org/drawingml/2006/picture">
+                  <pic:nvPicPr>
+                    <pic:cNvPr id="2" name="Imagen 2"/>
+                    <pic:cNvPicPr>
+                      <a:picLocks noChangeAspect="1"/>
+                    </pic:cNvPicPr>
+                  </pic:nvPicPr>
+                  <pic:blipFill>
+                    <a:blip r:embed="rId5"/>
+                    <a:stretch>
+                      <a:fillRect/>
+                    </a:stretch>
+                  </pic:blipFill>
+                  <pic:spPr>
+                    <a:xfrm>
+                      <a:off x="0" y="0"/>
+                      <a:ext cx="5271135" cy="2540000"/>
+                    </a:xfrm>
+                    <a:prstGeom prst="rect">
+                      <a:avLst/>
+                    </a:prstGeom>
+                    <a:noFill/>
+                    <a:ln w="9525">
+                      <a:noFill/>
+                    </a:ln>
+                  </pic:spPr>
+                </pic:pic>
+              </a:graphicData>
+            </a:graphic>
+          </wp:inline>
+        </w:drawing>
+      </w:r>
       <w:bookmarkEnd w:id="0"/>
     </w:p>
     <w:sectPr>
@@ -186,12 +300,62 @@
       <w:lang w:val="en-US" w:eastAsia="zh-CN" w:bidi="ar-SA"/>
     </w:rPr>
   </w:style>
-  <w:style w:type="character" w:default="1" w:styleId="2">
+  <w:style w:type="paragraph" w:styleId="2">
+    <w:name w:val="heading 1"/>
+    <w:basedOn w:val="1"/>
+    <w:next w:val="1"/>
+    <w:qFormat/>
+    <w:uiPriority w:val="0"/>
+    <w:pPr>
+      <w:keepNext/>
+      <w:widowControl/>
+      <w:spacing w:before="240" w:after="60"/>
+      <w:jc w:val="left"/>
+      <w:outlineLvl w:val="0"/>
+    </w:pPr>
+    <w:rPr>
+      <w:rFonts w:ascii="Arial" w:hAnsi="Arial" w:cs="Arial"/>
+      <w:b/>
+      <w:bCs/>
+      <w:kern w:val="32"/>
+      <w:sz w:val="32"/>
+      <w:szCs w:val="32"/>
+      <w:lang w:val="es-ES"/>
+    </w:rPr>
+  </w:style>
+  <w:style w:type="paragraph" w:styleId="3">
+    <w:name w:val="heading 2"/>
+    <w:basedOn w:val="1"/>
+    <w:next w:val="1"/>
+    <w:semiHidden/>
+    <w:unhideWhenUsed/>
+    <w:qFormat/>
+    <w:uiPriority w:val="0"/>
+    <w:pPr>
+      <w:keepNext/>
+      <w:keepLines/>
+      <w:spacing w:before="240" w:after="60"/>
+      <w:jc w:val="left"/>
+      <w:outlineLvl w:val="1"/>
+    </w:pPr>
+    <w:rPr>
+      <w:rFonts w:ascii="Arial" w:hAnsi="Arial" w:cs="Arial"/>
+      <w:b/>
+      <w:bCs/>
+      <w:i/>
+      <w:iCs/>
+      <w:kern w:val="0"/>
+      <w:sz w:val="28"/>
+      <w:szCs w:val="28"/>
+      <w:lang w:val="es-ES"/>
+    </w:rPr>
+  </w:style>
+  <w:style w:type="character" w:default="1" w:styleId="4">
     <w:name w:val="Default Paragraph Font"/>
     <w:semiHidden/>
     <w:uiPriority w:val="0"/>
   </w:style>
-  <w:style w:type="table" w:default="1" w:styleId="3">
+  <w:style w:type="table" w:default="1" w:styleId="5">
     <w:name w:val="Normal Table"/>
     <w:semiHidden/>
     <w:uiPriority w:val="0"/>

</xml_diff>